<commit_message>
minor modifications to docx reference style
</commit_message>
<xml_diff>
--- a/manuscript/custom-reference-doc.docx
+++ b/manuscript/custom-reference-doc.docx
@@ -317,6 +317,8 @@
       </w:r>
     </w:p>
     <w:sectPr>
+      <w:footerReference w:type="even" r:id="rId8"/>
+      <w:footerReference w:type="default" r:id="rId9"/>
       <w:pgSz w:w="12240" w:h="15840"/>
       <w:pgMar w:top="1440" w:right="1440" w:bottom="1440" w:left="1440" w:header="720" w:footer="720" w:gutter="0"/>
       <w:cols w:space="720"/>
@@ -350,6 +352,121 @@
 </w:endnotes>
 </file>
 
+<file path=word/footer1.xml><?xml version="1.0" encoding="utf-8"?>
+<w:ftr xmlns:wpc="http://schemas.microsoft.com/office/word/2010/wordprocessingCanvas" xmlns:cx="http://schemas.microsoft.com/office/drawing/2014/chartex" xmlns:cx1="http://schemas.microsoft.com/office/drawing/2015/9/8/chartex" xmlns:cx2="http://schemas.microsoft.com/office/drawing/2015/10/21/chartex" xmlns:cx3="http://schemas.microsoft.com/office/drawing/2016/5/9/chartex" xmlns:cx4="http://schemas.microsoft.com/office/drawing/2016/5/10/chartex" xmlns:cx5="http://schemas.microsoft.com/office/drawing/2016/5/11/chartex" xmlns:cx6="http://schemas.microsoft.com/office/drawing/2016/5/12/chartex" xmlns:cx7="http://schemas.microsoft.com/office/drawing/2016/5/13/chartex" xmlns:cx8="http://schemas.microsoft.com/office/drawing/2016/5/14/chartex" xmlns:mc="http://schemas.openxmlformats.org/markup-compatibility/2006" xmlns:aink="http://schemas.microsoft.com/office/drawing/2016/ink" xmlns:am3d="http://schemas.microsoft.com/office/drawing/2017/model3d" xmlns:o="urn:schemas-microsoft-com:office:office" xmlns:oel="http://schemas.microsoft.com/office/2019/extlst" xmlns:r="http://schemas.openxmlformats.org/officeDocument/2006/relationships" xmlns:m="http://schemas.openxmlformats.org/officeDocument/2006/math" xmlns:v="urn:schemas-microsoft-com:vml" xmlns:wp14="http://schemas.microsoft.com/office/word/2010/wordprocessingDrawing" xmlns:wp="http://schemas.openxmlformats.org/drawingml/2006/wordprocessingDrawing" xmlns:w10="urn:schemas-microsoft-com:office:word" xmlns:w="http://schemas.openxmlformats.org/wordprocessingml/2006/main" xmlns:w14="http://schemas.microsoft.com/office/word/2010/wordml" xmlns:w15="http://schemas.microsoft.com/office/word/2012/wordml" xmlns:w16cex="http://schemas.microsoft.com/office/word/2018/wordml/cex" xmlns:w16cid="http://schemas.microsoft.com/office/word/2016/wordml/cid" xmlns:w16="http://schemas.microsoft.com/office/word/2018/wordml" xmlns:w16sdtdh="http://schemas.microsoft.com/office/word/2020/wordml/sdtdatahash" xmlns:w16se="http://schemas.microsoft.com/office/word/2015/wordml/symex" xmlns:wpg="http://schemas.microsoft.com/office/word/2010/wordprocessingGroup" xmlns:wpi="http://schemas.microsoft.com/office/word/2010/wordprocessingInk" xmlns:wne="http://schemas.microsoft.com/office/word/2006/wordml" xmlns:wps="http://schemas.microsoft.com/office/word/2010/wordprocessingShape" mc:Ignorable="w14 w15 w16se w16cid w16 w16cex w16sdtdh wp14">
+  <w:sdt>
+    <w:sdtPr>
+      <w:rPr>
+        <w:rStyle w:val="PageNumber"/>
+      </w:rPr>
+      <w:id w:val="-264390550"/>
+      <w:docPartObj>
+        <w:docPartGallery w:val="Page Numbers (Bottom of Page)"/>
+        <w:docPartUnique/>
+      </w:docPartObj>
+    </w:sdtPr>
+    <w:sdtContent>
+      <w:p>
+        <w:pPr>
+          <w:pStyle w:val="Footer"/>
+          <w:framePr w:wrap="none" w:vAnchor="text" w:hAnchor="margin" w:xAlign="center" w:y="1"/>
+          <w:rPr>
+            <w:rStyle w:val="PageNumber"/>
+          </w:rPr>
+        </w:pPr>
+        <w:r>
+          <w:rPr>
+            <w:rStyle w:val="PageNumber"/>
+          </w:rPr>
+          <w:fldChar w:fldCharType="begin"/>
+        </w:r>
+        <w:r>
+          <w:rPr>
+            <w:rStyle w:val="PageNumber"/>
+          </w:rPr>
+          <w:instrText xml:space="preserve"> PAGE </w:instrText>
+        </w:r>
+        <w:r>
+          <w:rPr>
+            <w:rStyle w:val="PageNumber"/>
+          </w:rPr>
+          <w:fldChar w:fldCharType="end"/>
+        </w:r>
+      </w:p>
+    </w:sdtContent>
+  </w:sdt>
+  <w:p>
+    <w:pPr>
+      <w:pStyle w:val="Footer"/>
+    </w:pPr>
+  </w:p>
+</w:ftr>
+</file>
+
+<file path=word/footer2.xml><?xml version="1.0" encoding="utf-8"?>
+<w:ftr xmlns:wpc="http://schemas.microsoft.com/office/word/2010/wordprocessingCanvas" xmlns:cx="http://schemas.microsoft.com/office/drawing/2014/chartex" xmlns:cx1="http://schemas.microsoft.com/office/drawing/2015/9/8/chartex" xmlns:cx2="http://schemas.microsoft.com/office/drawing/2015/10/21/chartex" xmlns:cx3="http://schemas.microsoft.com/office/drawing/2016/5/9/chartex" xmlns:cx4="http://schemas.microsoft.com/office/drawing/2016/5/10/chartex" xmlns:cx5="http://schemas.microsoft.com/office/drawing/2016/5/11/chartex" xmlns:cx6="http://schemas.microsoft.com/office/drawing/2016/5/12/chartex" xmlns:cx7="http://schemas.microsoft.com/office/drawing/2016/5/13/chartex" xmlns:cx8="http://schemas.microsoft.com/office/drawing/2016/5/14/chartex" xmlns:mc="http://schemas.openxmlformats.org/markup-compatibility/2006" xmlns:aink="http://schemas.microsoft.com/office/drawing/2016/ink" xmlns:am3d="http://schemas.microsoft.com/office/drawing/2017/model3d" xmlns:o="urn:schemas-microsoft-com:office:office" xmlns:oel="http://schemas.microsoft.com/office/2019/extlst" xmlns:r="http://schemas.openxmlformats.org/officeDocument/2006/relationships" xmlns:m="http://schemas.openxmlformats.org/officeDocument/2006/math" xmlns:v="urn:schemas-microsoft-com:vml" xmlns:wp14="http://schemas.microsoft.com/office/word/2010/wordprocessingDrawing" xmlns:wp="http://schemas.openxmlformats.org/drawingml/2006/wordprocessingDrawing" xmlns:w10="urn:schemas-microsoft-com:office:word" xmlns:w="http://schemas.openxmlformats.org/wordprocessingml/2006/main" xmlns:w14="http://schemas.microsoft.com/office/word/2010/wordml" xmlns:w15="http://schemas.microsoft.com/office/word/2012/wordml" xmlns:w16cex="http://schemas.microsoft.com/office/word/2018/wordml/cex" xmlns:w16cid="http://schemas.microsoft.com/office/word/2016/wordml/cid" xmlns:w16="http://schemas.microsoft.com/office/word/2018/wordml" xmlns:w16sdtdh="http://schemas.microsoft.com/office/word/2020/wordml/sdtdatahash" xmlns:w16se="http://schemas.microsoft.com/office/word/2015/wordml/symex" xmlns:wpg="http://schemas.microsoft.com/office/word/2010/wordprocessingGroup" xmlns:wpi="http://schemas.microsoft.com/office/word/2010/wordprocessingInk" xmlns:wne="http://schemas.microsoft.com/office/word/2006/wordml" xmlns:wps="http://schemas.microsoft.com/office/word/2010/wordprocessingShape" mc:Ignorable="w14 w15 w16se w16cid w16 w16cex w16sdtdh wp14">
+  <w:sdt>
+    <w:sdtPr>
+      <w:rPr>
+        <w:rStyle w:val="PageNumber"/>
+      </w:rPr>
+      <w:id w:val="-961799606"/>
+      <w:docPartObj>
+        <w:docPartGallery w:val="Page Numbers (Bottom of Page)"/>
+        <w:docPartUnique/>
+      </w:docPartObj>
+    </w:sdtPr>
+    <w:sdtContent>
+      <w:p>
+        <w:pPr>
+          <w:pStyle w:val="Footer"/>
+          <w:framePr w:wrap="none" w:vAnchor="text" w:hAnchor="margin" w:xAlign="center" w:y="1"/>
+          <w:rPr>
+            <w:rStyle w:val="PageNumber"/>
+          </w:rPr>
+        </w:pPr>
+        <w:r>
+          <w:rPr>
+            <w:rStyle w:val="PageNumber"/>
+          </w:rPr>
+          <w:fldChar w:fldCharType="begin"/>
+        </w:r>
+        <w:r>
+          <w:rPr>
+            <w:rStyle w:val="PageNumber"/>
+          </w:rPr>
+          <w:instrText xml:space="preserve"> PAGE </w:instrText>
+        </w:r>
+        <w:r>
+          <w:rPr>
+            <w:rStyle w:val="PageNumber"/>
+          </w:rPr>
+          <w:fldChar w:fldCharType="separate"/>
+        </w:r>
+        <w:r>
+          <w:rPr>
+            <w:rStyle w:val="PageNumber"/>
+            <w:noProof/>
+          </w:rPr>
+          <w:t>1</w:t>
+        </w:r>
+        <w:r>
+          <w:rPr>
+            <w:rStyle w:val="PageNumber"/>
+          </w:rPr>
+          <w:fldChar w:fldCharType="end"/>
+        </w:r>
+      </w:p>
+    </w:sdtContent>
+  </w:sdt>
+  <w:p>
+    <w:pPr>
+      <w:pStyle w:val="Footer"/>
+    </w:pPr>
+  </w:p>
+</w:ftr>
+</file>
+
 <file path=word/footnotes.xml><?xml version="1.0" encoding="utf-8"?>
 <w:footnotes xmlns:wpc="http://schemas.microsoft.com/office/word/2010/wordprocessingCanvas" xmlns:cx="http://schemas.microsoft.com/office/drawing/2014/chartex" xmlns:cx1="http://schemas.microsoft.com/office/drawing/2015/9/8/chartex" xmlns:cx2="http://schemas.microsoft.com/office/drawing/2015/10/21/chartex" xmlns:cx3="http://schemas.microsoft.com/office/drawing/2016/5/9/chartex" xmlns:cx4="http://schemas.microsoft.com/office/drawing/2016/5/10/chartex" xmlns:cx5="http://schemas.microsoft.com/office/drawing/2016/5/11/chartex" xmlns:cx6="http://schemas.microsoft.com/office/drawing/2016/5/12/chartex" xmlns:cx7="http://schemas.microsoft.com/office/drawing/2016/5/13/chartex" xmlns:cx8="http://schemas.microsoft.com/office/drawing/2016/5/14/chartex" xmlns:mc="http://schemas.openxmlformats.org/markup-compatibility/2006" xmlns:aink="http://schemas.microsoft.com/office/drawing/2016/ink" xmlns:am3d="http://schemas.microsoft.com/office/drawing/2017/model3d" xmlns:o="urn:schemas-microsoft-com:office:office" xmlns:oel="http://schemas.microsoft.com/office/2019/extlst" xmlns:r="http://schemas.openxmlformats.org/officeDocument/2006/relationships" xmlns:m="http://schemas.openxmlformats.org/officeDocument/2006/math" xmlns:v="urn:schemas-microsoft-com:vml" xmlns:wp14="http://schemas.microsoft.com/office/word/2010/wordprocessingDrawing" xmlns:wp="http://schemas.openxmlformats.org/drawingml/2006/wordprocessingDrawing" xmlns:w10="urn:schemas-microsoft-com:office:word" xmlns:w="http://schemas.openxmlformats.org/wordprocessingml/2006/main" xmlns:w14="http://schemas.microsoft.com/office/word/2010/wordml" xmlns:w15="http://schemas.microsoft.com/office/word/2012/wordml" xmlns:w16cex="http://schemas.microsoft.com/office/word/2018/wordml/cex" xmlns:w16cid="http://schemas.microsoft.com/office/word/2016/wordml/cid" xmlns:w16="http://schemas.microsoft.com/office/word/2018/wordml" xmlns:w16sdtdh="http://schemas.microsoft.com/office/word/2020/wordml/sdtdatahash" xmlns:w16se="http://schemas.microsoft.com/office/word/2015/wordml/symex" xmlns:wpg="http://schemas.microsoft.com/office/word/2010/wordprocessingGroup" xmlns:wpi="http://schemas.microsoft.com/office/word/2010/wordprocessingInk" xmlns:wne="http://schemas.microsoft.com/office/word/2006/wordml" xmlns:wps="http://schemas.microsoft.com/office/word/2010/wordprocessingShape" mc:Ignorable="w14 w15 w16se w16cid w16 w16cex w16sdtdh wp14">
   <w:footnote w:type="separator" w:id="-1">
@@ -390,7 +507,7 @@
   <w:abstractNum w:abstractNumId="0" w15:restartNumberingAfterBreak="0">
     <w:nsid w:val="FFFFFF7C"/>
     <w:multiLevelType w:val="singleLevel"/>
-    <w:tmpl w:val="2766D836"/>
+    <w:tmpl w:val="E21831F6"/>
     <w:lvl w:ilvl="0">
       <w:start w:val="1"/>
       <w:numFmt w:val="decimal"/>
@@ -407,7 +524,7 @@
   <w:abstractNum w:abstractNumId="1" w15:restartNumberingAfterBreak="0">
     <w:nsid w:val="FFFFFF7D"/>
     <w:multiLevelType w:val="singleLevel"/>
-    <w:tmpl w:val="E3A02A54"/>
+    <w:tmpl w:val="96BC213C"/>
     <w:lvl w:ilvl="0">
       <w:start w:val="1"/>
       <w:numFmt w:val="decimal"/>
@@ -424,7 +541,7 @@
   <w:abstractNum w:abstractNumId="2" w15:restartNumberingAfterBreak="0">
     <w:nsid w:val="FFFFFF7E"/>
     <w:multiLevelType w:val="singleLevel"/>
-    <w:tmpl w:val="D716125A"/>
+    <w:tmpl w:val="E7F4F9DC"/>
     <w:lvl w:ilvl="0">
       <w:start w:val="1"/>
       <w:numFmt w:val="decimal"/>
@@ -441,7 +558,7 @@
   <w:abstractNum w:abstractNumId="3" w15:restartNumberingAfterBreak="0">
     <w:nsid w:val="FFFFFF7F"/>
     <w:multiLevelType w:val="singleLevel"/>
-    <w:tmpl w:val="0FC43D04"/>
+    <w:tmpl w:val="CF78C6A4"/>
     <w:lvl w:ilvl="0">
       <w:start w:val="1"/>
       <w:numFmt w:val="decimal"/>
@@ -458,7 +575,7 @@
   <w:abstractNum w:abstractNumId="4" w15:restartNumberingAfterBreak="0">
     <w:nsid w:val="FFFFFF80"/>
     <w:multiLevelType w:val="singleLevel"/>
-    <w:tmpl w:val="09763E24"/>
+    <w:tmpl w:val="3250B37C"/>
     <w:lvl w:ilvl="0">
       <w:start w:val="1"/>
       <w:numFmt w:val="bullet"/>
@@ -478,7 +595,7 @@
   <w:abstractNum w:abstractNumId="5" w15:restartNumberingAfterBreak="0">
     <w:nsid w:val="FFFFFF81"/>
     <w:multiLevelType w:val="singleLevel"/>
-    <w:tmpl w:val="F0D0EB44"/>
+    <w:tmpl w:val="5134CE28"/>
     <w:lvl w:ilvl="0">
       <w:start w:val="1"/>
       <w:numFmt w:val="bullet"/>
@@ -498,7 +615,7 @@
   <w:abstractNum w:abstractNumId="6" w15:restartNumberingAfterBreak="0">
     <w:nsid w:val="FFFFFF82"/>
     <w:multiLevelType w:val="singleLevel"/>
-    <w:tmpl w:val="488C9D28"/>
+    <w:tmpl w:val="987A1302"/>
     <w:lvl w:ilvl="0">
       <w:start w:val="1"/>
       <w:numFmt w:val="bullet"/>
@@ -518,7 +635,7 @@
   <w:abstractNum w:abstractNumId="7" w15:restartNumberingAfterBreak="0">
     <w:nsid w:val="FFFFFF83"/>
     <w:multiLevelType w:val="singleLevel"/>
-    <w:tmpl w:val="7140347E"/>
+    <w:tmpl w:val="DDDCDC72"/>
     <w:lvl w:ilvl="0">
       <w:start w:val="1"/>
       <w:numFmt w:val="bullet"/>
@@ -538,7 +655,7 @@
   <w:abstractNum w:abstractNumId="8" w15:restartNumberingAfterBreak="0">
     <w:nsid w:val="FFFFFF88"/>
     <w:multiLevelType w:val="singleLevel"/>
-    <w:tmpl w:val="69AC8B3E"/>
+    <w:tmpl w:val="E17871BE"/>
     <w:lvl w:ilvl="0">
       <w:start w:val="1"/>
       <w:numFmt w:val="decimal"/>
@@ -555,7 +672,7 @@
   <w:abstractNum w:abstractNumId="9" w15:restartNumberingAfterBreak="0">
     <w:nsid w:val="FFFFFF89"/>
     <w:multiLevelType w:val="singleLevel"/>
-    <w:tmpl w:val="69160996"/>
+    <w:tmpl w:val="D9C85D34"/>
     <w:lvl w:ilvl="0">
       <w:start w:val="1"/>
       <w:numFmt w:val="bullet"/>
@@ -1247,6 +1364,336 @@
     <w:abstractNumId w:val="7"/>
   </w:num>
   <w:num w:numId="191" w16cid:durableId="525991980">
+    <w:abstractNumId w:val="9"/>
+  </w:num>
+  <w:num w:numId="192" w16cid:durableId="3630121">
+    <w:abstractNumId w:val="0"/>
+  </w:num>
+  <w:num w:numId="193" w16cid:durableId="1094203996">
+    <w:abstractNumId w:val="1"/>
+  </w:num>
+  <w:num w:numId="194" w16cid:durableId="552695008">
+    <w:abstractNumId w:val="2"/>
+  </w:num>
+  <w:num w:numId="195" w16cid:durableId="469789231">
+    <w:abstractNumId w:val="3"/>
+  </w:num>
+  <w:num w:numId="196" w16cid:durableId="1040478137">
+    <w:abstractNumId w:val="8"/>
+  </w:num>
+  <w:num w:numId="197" w16cid:durableId="203450541">
+    <w:abstractNumId w:val="4"/>
+  </w:num>
+  <w:num w:numId="198" w16cid:durableId="67701598">
+    <w:abstractNumId w:val="5"/>
+  </w:num>
+  <w:num w:numId="199" w16cid:durableId="699206904">
+    <w:abstractNumId w:val="6"/>
+  </w:num>
+  <w:num w:numId="200" w16cid:durableId="426969593">
+    <w:abstractNumId w:val="7"/>
+  </w:num>
+  <w:num w:numId="201" w16cid:durableId="1628201423">
+    <w:abstractNumId w:val="9"/>
+  </w:num>
+  <w:num w:numId="202" w16cid:durableId="1983726804">
+    <w:abstractNumId w:val="0"/>
+  </w:num>
+  <w:num w:numId="203" w16cid:durableId="2094425511">
+    <w:abstractNumId w:val="1"/>
+  </w:num>
+  <w:num w:numId="204" w16cid:durableId="1342198227">
+    <w:abstractNumId w:val="2"/>
+  </w:num>
+  <w:num w:numId="205" w16cid:durableId="1551921526">
+    <w:abstractNumId w:val="3"/>
+  </w:num>
+  <w:num w:numId="206" w16cid:durableId="249433632">
+    <w:abstractNumId w:val="8"/>
+  </w:num>
+  <w:num w:numId="207" w16cid:durableId="624311891">
+    <w:abstractNumId w:val="4"/>
+  </w:num>
+  <w:num w:numId="208" w16cid:durableId="158084228">
+    <w:abstractNumId w:val="5"/>
+  </w:num>
+  <w:num w:numId="209" w16cid:durableId="402795494">
+    <w:abstractNumId w:val="6"/>
+  </w:num>
+  <w:num w:numId="210" w16cid:durableId="894395251">
+    <w:abstractNumId w:val="7"/>
+  </w:num>
+  <w:num w:numId="211" w16cid:durableId="343478926">
+    <w:abstractNumId w:val="9"/>
+  </w:num>
+  <w:num w:numId="212" w16cid:durableId="1984697040">
+    <w:abstractNumId w:val="0"/>
+  </w:num>
+  <w:num w:numId="213" w16cid:durableId="800265376">
+    <w:abstractNumId w:val="1"/>
+  </w:num>
+  <w:num w:numId="214" w16cid:durableId="1158960609">
+    <w:abstractNumId w:val="2"/>
+  </w:num>
+  <w:num w:numId="215" w16cid:durableId="428307645">
+    <w:abstractNumId w:val="3"/>
+  </w:num>
+  <w:num w:numId="216" w16cid:durableId="1197542873">
+    <w:abstractNumId w:val="8"/>
+  </w:num>
+  <w:num w:numId="217" w16cid:durableId="42484848">
+    <w:abstractNumId w:val="4"/>
+  </w:num>
+  <w:num w:numId="218" w16cid:durableId="282811016">
+    <w:abstractNumId w:val="5"/>
+  </w:num>
+  <w:num w:numId="219" w16cid:durableId="991720226">
+    <w:abstractNumId w:val="6"/>
+  </w:num>
+  <w:num w:numId="220" w16cid:durableId="1746610160">
+    <w:abstractNumId w:val="7"/>
+  </w:num>
+  <w:num w:numId="221" w16cid:durableId="132716895">
+    <w:abstractNumId w:val="9"/>
+  </w:num>
+  <w:num w:numId="222" w16cid:durableId="2145852390">
+    <w:abstractNumId w:val="0"/>
+  </w:num>
+  <w:num w:numId="223" w16cid:durableId="1671060778">
+    <w:abstractNumId w:val="1"/>
+  </w:num>
+  <w:num w:numId="224" w16cid:durableId="90709333">
+    <w:abstractNumId w:val="2"/>
+  </w:num>
+  <w:num w:numId="225" w16cid:durableId="980354524">
+    <w:abstractNumId w:val="3"/>
+  </w:num>
+  <w:num w:numId="226" w16cid:durableId="1829785864">
+    <w:abstractNumId w:val="8"/>
+  </w:num>
+  <w:num w:numId="227" w16cid:durableId="1665279475">
+    <w:abstractNumId w:val="4"/>
+  </w:num>
+  <w:num w:numId="228" w16cid:durableId="1683898309">
+    <w:abstractNumId w:val="5"/>
+  </w:num>
+  <w:num w:numId="229" w16cid:durableId="1837840453">
+    <w:abstractNumId w:val="6"/>
+  </w:num>
+  <w:num w:numId="230" w16cid:durableId="1271162100">
+    <w:abstractNumId w:val="7"/>
+  </w:num>
+  <w:num w:numId="231" w16cid:durableId="386417525">
+    <w:abstractNumId w:val="9"/>
+  </w:num>
+  <w:num w:numId="232" w16cid:durableId="312685786">
+    <w:abstractNumId w:val="0"/>
+  </w:num>
+  <w:num w:numId="233" w16cid:durableId="1709142893">
+    <w:abstractNumId w:val="1"/>
+  </w:num>
+  <w:num w:numId="234" w16cid:durableId="1685011030">
+    <w:abstractNumId w:val="2"/>
+  </w:num>
+  <w:num w:numId="235" w16cid:durableId="1641762845">
+    <w:abstractNumId w:val="3"/>
+  </w:num>
+  <w:num w:numId="236" w16cid:durableId="1588146878">
+    <w:abstractNumId w:val="8"/>
+  </w:num>
+  <w:num w:numId="237" w16cid:durableId="1879588042">
+    <w:abstractNumId w:val="4"/>
+  </w:num>
+  <w:num w:numId="238" w16cid:durableId="1162817546">
+    <w:abstractNumId w:val="5"/>
+  </w:num>
+  <w:num w:numId="239" w16cid:durableId="1325553601">
+    <w:abstractNumId w:val="6"/>
+  </w:num>
+  <w:num w:numId="240" w16cid:durableId="1712221390">
+    <w:abstractNumId w:val="7"/>
+  </w:num>
+  <w:num w:numId="241" w16cid:durableId="1496610616">
+    <w:abstractNumId w:val="9"/>
+  </w:num>
+  <w:num w:numId="242" w16cid:durableId="880095004">
+    <w:abstractNumId w:val="0"/>
+  </w:num>
+  <w:num w:numId="243" w16cid:durableId="1747144149">
+    <w:abstractNumId w:val="1"/>
+  </w:num>
+  <w:num w:numId="244" w16cid:durableId="909850294">
+    <w:abstractNumId w:val="2"/>
+  </w:num>
+  <w:num w:numId="245" w16cid:durableId="874584195">
+    <w:abstractNumId w:val="3"/>
+  </w:num>
+  <w:num w:numId="246" w16cid:durableId="1181580814">
+    <w:abstractNumId w:val="8"/>
+  </w:num>
+  <w:num w:numId="247" w16cid:durableId="81100018">
+    <w:abstractNumId w:val="4"/>
+  </w:num>
+  <w:num w:numId="248" w16cid:durableId="460610493">
+    <w:abstractNumId w:val="5"/>
+  </w:num>
+  <w:num w:numId="249" w16cid:durableId="2073654632">
+    <w:abstractNumId w:val="6"/>
+  </w:num>
+  <w:num w:numId="250" w16cid:durableId="993873250">
+    <w:abstractNumId w:val="7"/>
+  </w:num>
+  <w:num w:numId="251" w16cid:durableId="1495031026">
+    <w:abstractNumId w:val="9"/>
+  </w:num>
+  <w:num w:numId="252" w16cid:durableId="1996102608">
+    <w:abstractNumId w:val="0"/>
+  </w:num>
+  <w:num w:numId="253" w16cid:durableId="441727458">
+    <w:abstractNumId w:val="1"/>
+  </w:num>
+  <w:num w:numId="254" w16cid:durableId="1856918545">
+    <w:abstractNumId w:val="2"/>
+  </w:num>
+  <w:num w:numId="255" w16cid:durableId="381517191">
+    <w:abstractNumId w:val="3"/>
+  </w:num>
+  <w:num w:numId="256" w16cid:durableId="441346869">
+    <w:abstractNumId w:val="8"/>
+  </w:num>
+  <w:num w:numId="257" w16cid:durableId="407045482">
+    <w:abstractNumId w:val="4"/>
+  </w:num>
+  <w:num w:numId="258" w16cid:durableId="1909488228">
+    <w:abstractNumId w:val="5"/>
+  </w:num>
+  <w:num w:numId="259" w16cid:durableId="1990935517">
+    <w:abstractNumId w:val="6"/>
+  </w:num>
+  <w:num w:numId="260" w16cid:durableId="1757434171">
+    <w:abstractNumId w:val="7"/>
+  </w:num>
+  <w:num w:numId="261" w16cid:durableId="248199874">
+    <w:abstractNumId w:val="9"/>
+  </w:num>
+  <w:num w:numId="262" w16cid:durableId="515003503">
+    <w:abstractNumId w:val="0"/>
+  </w:num>
+  <w:num w:numId="263" w16cid:durableId="661544572">
+    <w:abstractNumId w:val="1"/>
+  </w:num>
+  <w:num w:numId="264" w16cid:durableId="1274436970">
+    <w:abstractNumId w:val="2"/>
+  </w:num>
+  <w:num w:numId="265" w16cid:durableId="1434396773">
+    <w:abstractNumId w:val="3"/>
+  </w:num>
+  <w:num w:numId="266" w16cid:durableId="902985580">
+    <w:abstractNumId w:val="8"/>
+  </w:num>
+  <w:num w:numId="267" w16cid:durableId="2039040671">
+    <w:abstractNumId w:val="4"/>
+  </w:num>
+  <w:num w:numId="268" w16cid:durableId="2028479985">
+    <w:abstractNumId w:val="5"/>
+  </w:num>
+  <w:num w:numId="269" w16cid:durableId="1044906188">
+    <w:abstractNumId w:val="6"/>
+  </w:num>
+  <w:num w:numId="270" w16cid:durableId="1289555517">
+    <w:abstractNumId w:val="7"/>
+  </w:num>
+  <w:num w:numId="271" w16cid:durableId="2111662680">
+    <w:abstractNumId w:val="9"/>
+  </w:num>
+  <w:num w:numId="272" w16cid:durableId="678775536">
+    <w:abstractNumId w:val="0"/>
+  </w:num>
+  <w:num w:numId="273" w16cid:durableId="1474565047">
+    <w:abstractNumId w:val="1"/>
+  </w:num>
+  <w:num w:numId="274" w16cid:durableId="1357777794">
+    <w:abstractNumId w:val="2"/>
+  </w:num>
+  <w:num w:numId="275" w16cid:durableId="1460104575">
+    <w:abstractNumId w:val="3"/>
+  </w:num>
+  <w:num w:numId="276" w16cid:durableId="833762369">
+    <w:abstractNumId w:val="8"/>
+  </w:num>
+  <w:num w:numId="277" w16cid:durableId="51655800">
+    <w:abstractNumId w:val="4"/>
+  </w:num>
+  <w:num w:numId="278" w16cid:durableId="667565049">
+    <w:abstractNumId w:val="5"/>
+  </w:num>
+  <w:num w:numId="279" w16cid:durableId="1601454845">
+    <w:abstractNumId w:val="6"/>
+  </w:num>
+  <w:num w:numId="280" w16cid:durableId="1667443277">
+    <w:abstractNumId w:val="7"/>
+  </w:num>
+  <w:num w:numId="281" w16cid:durableId="1049770547">
+    <w:abstractNumId w:val="9"/>
+  </w:num>
+  <w:num w:numId="282" w16cid:durableId="1040085354">
+    <w:abstractNumId w:val="0"/>
+  </w:num>
+  <w:num w:numId="283" w16cid:durableId="410858099">
+    <w:abstractNumId w:val="1"/>
+  </w:num>
+  <w:num w:numId="284" w16cid:durableId="185755079">
+    <w:abstractNumId w:val="2"/>
+  </w:num>
+  <w:num w:numId="285" w16cid:durableId="723678173">
+    <w:abstractNumId w:val="3"/>
+  </w:num>
+  <w:num w:numId="286" w16cid:durableId="438841190">
+    <w:abstractNumId w:val="8"/>
+  </w:num>
+  <w:num w:numId="287" w16cid:durableId="1067263884">
+    <w:abstractNumId w:val="4"/>
+  </w:num>
+  <w:num w:numId="288" w16cid:durableId="840779122">
+    <w:abstractNumId w:val="5"/>
+  </w:num>
+  <w:num w:numId="289" w16cid:durableId="1551385737">
+    <w:abstractNumId w:val="6"/>
+  </w:num>
+  <w:num w:numId="290" w16cid:durableId="456608312">
+    <w:abstractNumId w:val="7"/>
+  </w:num>
+  <w:num w:numId="291" w16cid:durableId="1984701277">
+    <w:abstractNumId w:val="9"/>
+  </w:num>
+  <w:num w:numId="292" w16cid:durableId="1457944796">
+    <w:abstractNumId w:val="0"/>
+  </w:num>
+  <w:num w:numId="293" w16cid:durableId="1380780317">
+    <w:abstractNumId w:val="1"/>
+  </w:num>
+  <w:num w:numId="294" w16cid:durableId="1437796501">
+    <w:abstractNumId w:val="2"/>
+  </w:num>
+  <w:num w:numId="295" w16cid:durableId="1175071739">
+    <w:abstractNumId w:val="3"/>
+  </w:num>
+  <w:num w:numId="296" w16cid:durableId="554200887">
+    <w:abstractNumId w:val="8"/>
+  </w:num>
+  <w:num w:numId="297" w16cid:durableId="1073815680">
+    <w:abstractNumId w:val="4"/>
+  </w:num>
+  <w:num w:numId="298" w16cid:durableId="1294485479">
+    <w:abstractNumId w:val="5"/>
+  </w:num>
+  <w:num w:numId="299" w16cid:durableId="168058260">
+    <w:abstractNumId w:val="6"/>
+  </w:num>
+  <w:num w:numId="300" w16cid:durableId="905922724">
+    <w:abstractNumId w:val="7"/>
+  </w:num>
+  <w:num w:numId="301" w16cid:durableId="1482306058">
     <w:abstractNumId w:val="9"/>
   </w:num>
 </w:numbering>
@@ -1516,6 +1963,10 @@
   <w:style w:type="paragraph" w:default="1" w:styleId="Normal">
     <w:name w:val="Normal"/>
     <w:qFormat/>
+    <w:rsid w:val="005939A4"/>
+    <w:rPr>
+      <w:rFonts w:ascii="Arial" w:hAnsi="Arial"/>
+    </w:rPr>
   </w:style>
   <w:style w:type="paragraph" w:styleId="Heading1">
     <w:name w:val="heading 1"/>
@@ -1532,7 +1983,7 @@
       <w:outlineLvl w:val="0"/>
     </w:pPr>
     <w:rPr>
-      <w:rFonts w:ascii="Arial" w:eastAsiaTheme="majorEastAsia" w:hAnsi="Arial" w:cstheme="majorBidi"/>
+      <w:rFonts w:eastAsiaTheme="majorEastAsia" w:cstheme="majorBidi"/>
       <w:b/>
       <w:bCs/>
       <w:color w:val="000000" w:themeColor="text1"/>
@@ -1556,7 +2007,7 @@
       <w:outlineLvl w:val="1"/>
     </w:pPr>
     <w:rPr>
-      <w:rFonts w:ascii="Arial" w:eastAsiaTheme="majorEastAsia" w:hAnsi="Arial" w:cstheme="majorBidi"/>
+      <w:rFonts w:eastAsiaTheme="majorEastAsia" w:cstheme="majorBidi"/>
       <w:b/>
       <w:bCs/>
       <w:color w:val="000000" w:themeColor="text1"/>
@@ -1580,7 +2031,7 @@
       <w:outlineLvl w:val="2"/>
     </w:pPr>
     <w:rPr>
-      <w:rFonts w:ascii="Arial" w:eastAsiaTheme="majorEastAsia" w:hAnsi="Arial" w:cstheme="majorBidi"/>
+      <w:rFonts w:eastAsiaTheme="majorEastAsia" w:cstheme="majorBidi"/>
       <w:b/>
       <w:bCs/>
       <w:color w:val="000000" w:themeColor="text1"/>
@@ -1734,9 +2185,6 @@
       <w:spacing w:before="180" w:after="180" w:line="360" w:lineRule="auto"/>
       <w:jc w:val="both"/>
     </w:pPr>
-    <w:rPr>
-      <w:rFonts w:ascii="Arial" w:hAnsi="Arial"/>
-    </w:rPr>
   </w:style>
   <w:style w:type="paragraph" w:customStyle="1" w:styleId="FirstParagraph">
     <w:name w:val="First Paragraph"/>
@@ -1822,7 +2270,6 @@
       <w:jc w:val="both"/>
     </w:pPr>
     <w:rPr>
-      <w:rFonts w:ascii="Arial" w:hAnsi="Arial"/>
       <w:sz w:val="20"/>
       <w:szCs w:val="20"/>
     </w:rPr>
@@ -1832,9 +2279,6 @@
     <w:basedOn w:val="Normal"/>
     <w:qFormat/>
     <w:rsid w:val="0046018F"/>
-    <w:rPr>
-      <w:rFonts w:ascii="Arial" w:hAnsi="Arial"/>
-    </w:rPr>
   </w:style>
   <w:style w:type="paragraph" w:styleId="BlockText">
     <w:name w:val="Block Text"/>
@@ -1920,7 +2364,6 @@
       <w:keepNext/>
     </w:pPr>
     <w:rPr>
-      <w:rFonts w:ascii="Arial" w:hAnsi="Arial"/>
       <w:i w:val="0"/>
     </w:rPr>
   </w:style>
@@ -2005,6 +2448,33 @@
     <w:rPr>
       <w:rFonts w:ascii="Arial" w:hAnsi="Arial"/>
     </w:rPr>
+  </w:style>
+  <w:style w:type="paragraph" w:styleId="Footer">
+    <w:name w:val="footer"/>
+    <w:basedOn w:val="Normal"/>
+    <w:link w:val="FooterChar"/>
+    <w:rsid w:val="0077582D"/>
+    <w:pPr>
+      <w:tabs>
+        <w:tab w:val="center" w:pos="4680"/>
+        <w:tab w:val="right" w:pos="9360"/>
+      </w:tabs>
+      <w:spacing w:after="0"/>
+    </w:pPr>
+  </w:style>
+  <w:style w:type="character" w:customStyle="1" w:styleId="FooterChar">
+    <w:name w:val="Footer Char"/>
+    <w:basedOn w:val="DefaultParagraphFont"/>
+    <w:link w:val="Footer"/>
+    <w:rsid w:val="0077582D"/>
+    <w:rPr>
+      <w:rFonts w:ascii="Arial" w:hAnsi="Arial"/>
+    </w:rPr>
+  </w:style>
+  <w:style w:type="character" w:styleId="PageNumber">
+    <w:name w:val="page number"/>
+    <w:basedOn w:val="DefaultParagraphFont"/>
+    <w:rsid w:val="0077582D"/>
   </w:style>
 </w:styles>
 </file>

</xml_diff>